<commit_message>
Recticle setup with fadein/out Yard trigger continued Flickering Light added First Riddle Objects in Yard added
</commit_message>
<xml_diff>
--- a/Notepad.docx
+++ b/Notepad.docx
@@ -321,46 +321,101 @@
     </w:p>
     <w:p>
       <w:pPr>
-        <w:rPr>
-          <w:lang w:val="en-US"/>
-        </w:rPr>
-      </w:pPr>
-    </w:p>
-    <w:p>
-      <w:pPr>
-        <w:pStyle w:val="Listenabsatz"/>
-        <w:numPr>
-          <w:ilvl w:val="0"/>
-          <w:numId w:val="3"/>
-        </w:numPr>
-        <w:rPr>
-          <w:lang w:val="en-US"/>
-        </w:rPr>
-      </w:pPr>
-      <w:r>
-        <w:rPr>
-          <w:lang w:val="en-US"/>
-        </w:rPr>
-        <w:t>Find key in yard</w:t>
-      </w:r>
-    </w:p>
-    <w:p>
-      <w:pPr>
-        <w:pStyle w:val="Listenabsatz"/>
-        <w:numPr>
-          <w:ilvl w:val="0"/>
-          <w:numId w:val="3"/>
-        </w:numPr>
-        <w:rPr>
-          <w:lang w:val="en-US"/>
-        </w:rPr>
-      </w:pPr>
-      <w:r>
-        <w:rPr>
-          <w:lang w:val="en-US"/>
-        </w:rPr>
-        <w:t>Go into hospital</w:t>
-      </w:r>
+        <w:pStyle w:val="Listenabsatz"/>
+        <w:numPr>
+          <w:ilvl w:val="0"/>
+          <w:numId w:val="2"/>
+        </w:numPr>
+        <w:rPr>
+          <w:lang w:val="en-US"/>
+        </w:rPr>
+      </w:pPr>
+      <w:r>
+        <w:rPr>
+          <w:lang w:val="en-US"/>
+        </w:rPr>
+        <w:t>Light goes out</w:t>
+      </w:r>
+    </w:p>
+    <w:p>
+      <w:pPr>
+        <w:pStyle w:val="Listenabsatz"/>
+        <w:numPr>
+          <w:ilvl w:val="0"/>
+          <w:numId w:val="2"/>
+        </w:numPr>
+        <w:rPr>
+          <w:lang w:val="en-US"/>
+        </w:rPr>
+      </w:pPr>
+      <w:r>
+        <w:rPr>
+          <w:lang w:val="en-US"/>
+        </w:rPr>
+        <w:t>Find lamp</w:t>
+      </w:r>
+    </w:p>
+    <w:p>
+      <w:pPr>
+        <w:pStyle w:val="Listenabsatz"/>
+        <w:numPr>
+          <w:ilvl w:val="0"/>
+          <w:numId w:val="2"/>
+        </w:numPr>
+        <w:rPr>
+          <w:lang w:val="en-US"/>
+        </w:rPr>
+      </w:pPr>
+      <w:r>
+        <w:rPr>
+          <w:lang w:val="en-US"/>
+        </w:rPr>
+        <w:t>Find key</w:t>
+      </w:r>
+    </w:p>
+    <w:p>
+      <w:pPr>
+        <w:pStyle w:val="Listenabsatz"/>
+        <w:numPr>
+          <w:ilvl w:val="0"/>
+          <w:numId w:val="2"/>
+        </w:numPr>
+        <w:rPr>
+          <w:lang w:val="en-US"/>
+        </w:rPr>
+      </w:pPr>
+      <w:r>
+        <w:rPr>
+          <w:lang w:val="en-US"/>
+        </w:rPr>
+        <w:t>Go inside</w:t>
+      </w:r>
+    </w:p>
+    <w:p>
+      <w:pPr>
+        <w:pStyle w:val="Listenabsatz"/>
+        <w:numPr>
+          <w:ilvl w:val="0"/>
+          <w:numId w:val="2"/>
+        </w:numPr>
+        <w:rPr>
+          <w:lang w:val="en-US"/>
+        </w:rPr>
+      </w:pPr>
+      <w:r>
+        <w:rPr>
+          <w:lang w:val="en-US"/>
+        </w:rPr>
+        <w:t>Turn on power source</w:t>
+      </w:r>
+    </w:p>
+    <w:p>
+      <w:pPr>
+        <w:pStyle w:val="Listenabsatz"/>
+        <w:rPr>
+          <w:lang w:val="en-US"/>
+        </w:rPr>
+      </w:pPr>
       <w:bookmarkStart w:id="0" w:name="_GoBack"/>
       <w:bookmarkEnd w:id="0"/>
     </w:p>

</xml_diff>

<commit_message>
New LookAt (CM) function implemented in PlayerController. Used by YardEvent.
</commit_message>
<xml_diff>
--- a/Notepad.docx
+++ b/Notepad.docx
@@ -118,14 +118,20 @@
           <w:numId w:val="1"/>
         </w:numPr>
         <w:rPr>
-          <w:lang w:val="en-US"/>
-        </w:rPr>
-      </w:pPr>
-      <w:r>
-        <w:rPr>
-          <w:lang w:val="en-US"/>
-        </w:rPr>
-        <w:t>Opening doors</w:t>
+          <w:lang w:val="de-DE"/>
+        </w:rPr>
+      </w:pPr>
+      <w:r>
+        <w:rPr>
+          <w:lang w:val="de-DE"/>
+        </w:rPr>
+        <w:t>Kleines Mädchen, das um die T</w:t>
+      </w:r>
+      <w:r>
+        <w:rPr>
+          <w:lang w:val="de-DE"/>
+        </w:rPr>
+        <w:t>ür schaut und verschwindet oder über den Tisch und verschwindet</w:t>
       </w:r>
     </w:p>
     <w:p>
@@ -136,15 +142,98 @@
           <w:numId w:val="1"/>
         </w:numPr>
         <w:rPr>
-          <w:lang w:val="en-US"/>
-        </w:rPr>
-      </w:pPr>
-      <w:r>
-        <w:rPr>
-          <w:lang w:val="en-US"/>
-        </w:rPr>
-        <w:t>Collectable dolls (10/10 with different spots)</w:t>
-      </w:r>
+          <w:lang w:val="de-DE"/>
+        </w:rPr>
+      </w:pPr>
+      <w:r>
+        <w:rPr>
+          <w:lang w:val="de-DE"/>
+        </w:rPr>
+        <w:t xml:space="preserve">Tür die offen ist und sich automatisch schließt und nach gegebener </w:t>
+      </w:r>
+      <w:proofErr w:type="spellStart"/>
+      <w:r>
+        <w:rPr>
+          <w:lang w:val="de-DE"/>
+        </w:rPr>
+        <w:t>zeit</w:t>
+      </w:r>
+      <w:proofErr w:type="spellEnd"/>
+      <w:r>
+        <w:rPr>
+          <w:lang w:val="de-DE"/>
+        </w:rPr>
+        <w:t xml:space="preserve"> (Ziel) sich öffnet</w:t>
+      </w:r>
+    </w:p>
+    <w:p>
+      <w:pPr>
+        <w:rPr>
+          <w:lang w:val="de-DE"/>
+        </w:rPr>
+      </w:pPr>
+    </w:p>
+    <w:p>
+      <w:pPr>
+        <w:pStyle w:val="Listenabsatz"/>
+        <w:numPr>
+          <w:ilvl w:val="0"/>
+          <w:numId w:val="2"/>
+        </w:numPr>
+        <w:rPr>
+          <w:lang w:val="en-US"/>
+        </w:rPr>
+      </w:pPr>
+      <w:r>
+        <w:rPr>
+          <w:lang w:val="en-US"/>
+        </w:rPr>
+        <w:t>Smoother movement when sliding on walls</w:t>
+      </w:r>
+      <w:bookmarkStart w:id="0" w:name="_GoBack"/>
+      <w:bookmarkEnd w:id="0"/>
+    </w:p>
+    <w:p>
+      <w:pPr>
+        <w:ind w:left="360"/>
+        <w:rPr>
+          <w:lang w:val="en-US"/>
+        </w:rPr>
+      </w:pPr>
+    </w:p>
+    <w:p>
+      <w:pPr>
+        <w:pStyle w:val="Listenabsatz"/>
+        <w:numPr>
+          <w:ilvl w:val="0"/>
+          <w:numId w:val="2"/>
+        </w:numPr>
+        <w:rPr>
+          <w:lang w:val="en-US"/>
+        </w:rPr>
+      </w:pPr>
+      <w:r>
+        <w:rPr>
+          <w:lang w:val="en-US"/>
+        </w:rPr>
+        <w:t>Turn on power source</w:t>
+      </w:r>
+    </w:p>
+    <w:p>
+      <w:pPr>
+        <w:pStyle w:val="Listenabsatz"/>
+        <w:rPr>
+          <w:lang w:val="en-US"/>
+        </w:rPr>
+      </w:pPr>
+    </w:p>
+    <w:p>
+      <w:pPr>
+        <w:pStyle w:val="Listenabsatz"/>
+        <w:rPr>
+          <w:lang w:val="en-US"/>
+        </w:rPr>
+      </w:pPr>
     </w:p>
     <w:p>
       <w:pPr>
@@ -154,270 +243,9 @@
           <w:numId w:val="1"/>
         </w:numPr>
         <w:rPr>
-          <w:lang w:val="de-DE"/>
-        </w:rPr>
-      </w:pPr>
-      <w:r>
-        <w:rPr>
-          <w:lang w:val="de-DE"/>
-        </w:rPr>
-        <w:t>Kleines Mädchen, das um die T</w:t>
-      </w:r>
-      <w:r>
-        <w:rPr>
-          <w:lang w:val="de-DE"/>
-        </w:rPr>
-        <w:t>ür schaut und verschwindet oder über den Tisch und verschwindet</w:t>
-      </w:r>
-    </w:p>
-    <w:p>
-      <w:pPr>
-        <w:pStyle w:val="Listenabsatz"/>
-        <w:numPr>
-          <w:ilvl w:val="0"/>
-          <w:numId w:val="1"/>
-        </w:numPr>
-        <w:rPr>
-          <w:lang w:val="de-DE"/>
-        </w:rPr>
-      </w:pPr>
-      <w:r>
-        <w:rPr>
-          <w:lang w:val="de-DE"/>
-        </w:rPr>
-        <w:t xml:space="preserve">Tür die offen ist und sich automatisch schließt und nach gegebener </w:t>
-      </w:r>
-      <w:proofErr w:type="spellStart"/>
-      <w:r>
-        <w:rPr>
-          <w:lang w:val="de-DE"/>
-        </w:rPr>
-        <w:t>zeit</w:t>
-      </w:r>
-      <w:proofErr w:type="spellEnd"/>
-      <w:r>
-        <w:rPr>
-          <w:lang w:val="de-DE"/>
-        </w:rPr>
-        <w:t xml:space="preserve"> (Ziel) sich öffnet</w:t>
-      </w:r>
-    </w:p>
-    <w:p>
-      <w:pPr>
-        <w:pStyle w:val="Listenabsatz"/>
-        <w:numPr>
-          <w:ilvl w:val="0"/>
-          <w:numId w:val="1"/>
-        </w:numPr>
-        <w:rPr>
-          <w:lang w:val="en-US"/>
-        </w:rPr>
-      </w:pPr>
-      <w:r>
-        <w:rPr>
-          <w:lang w:val="en-US"/>
-        </w:rPr>
-        <w:t xml:space="preserve">Make „sacrifice </w:t>
-      </w:r>
-      <w:proofErr w:type="gramStart"/>
-      <w:r>
-        <w:rPr>
-          <w:lang w:val="en-US"/>
-        </w:rPr>
-        <w:t>knife“ a</w:t>
-      </w:r>
-      <w:proofErr w:type="gramEnd"/>
-      <w:r>
-        <w:rPr>
-          <w:lang w:val="en-US"/>
-        </w:rPr>
-        <w:t xml:space="preserve"> pick u</w:t>
-      </w:r>
-      <w:r>
-        <w:rPr>
-          <w:lang w:val="en-US"/>
-        </w:rPr>
-        <w:t>p object</w:t>
-      </w:r>
-    </w:p>
-    <w:p>
-      <w:pPr>
-        <w:rPr>
-          <w:lang w:val="en-US"/>
-        </w:rPr>
-      </w:pPr>
-    </w:p>
-    <w:p>
-      <w:pPr>
-        <w:pStyle w:val="Listenabsatz"/>
-        <w:numPr>
-          <w:ilvl w:val="0"/>
-          <w:numId w:val="2"/>
-        </w:numPr>
-        <w:rPr>
-          <w:lang w:val="en-US"/>
-        </w:rPr>
-      </w:pPr>
-      <w:r>
-        <w:rPr>
-          <w:lang w:val="en-US"/>
-        </w:rPr>
-        <w:t>Enter the fence</w:t>
-      </w:r>
-    </w:p>
-    <w:p>
-      <w:pPr>
-        <w:pStyle w:val="Listenabsatz"/>
-        <w:numPr>
-          <w:ilvl w:val="0"/>
-          <w:numId w:val="2"/>
-        </w:numPr>
-        <w:rPr>
-          <w:lang w:val="en-US"/>
-        </w:rPr>
-      </w:pPr>
-      <w:r>
-        <w:rPr>
-          <w:lang w:val="en-US"/>
-        </w:rPr>
-        <w:t>Girl runs in hospital</w:t>
-      </w:r>
-    </w:p>
-    <w:p>
-      <w:pPr>
-        <w:pStyle w:val="Listenabsatz"/>
-        <w:numPr>
-          <w:ilvl w:val="0"/>
-          <w:numId w:val="2"/>
-        </w:numPr>
-        <w:rPr>
-          <w:lang w:val="en-US"/>
-        </w:rPr>
-      </w:pPr>
-      <w:r>
-        <w:rPr>
-          <w:lang w:val="en-US"/>
-        </w:rPr>
-        <w:t>Fence closes</w:t>
-      </w:r>
-    </w:p>
-    <w:p>
-      <w:pPr>
-        <w:pStyle w:val="Listenabsatz"/>
-        <w:numPr>
-          <w:ilvl w:val="0"/>
-          <w:numId w:val="2"/>
-        </w:numPr>
-        <w:rPr>
-          <w:lang w:val="en-US"/>
-        </w:rPr>
-      </w:pPr>
-      <w:r>
-        <w:rPr>
-          <w:lang w:val="en-US"/>
-        </w:rPr>
-        <w:t>Door closes</w:t>
-      </w:r>
-    </w:p>
-    <w:p>
-      <w:pPr>
-        <w:pStyle w:val="Listenabsatz"/>
-        <w:numPr>
-          <w:ilvl w:val="0"/>
-          <w:numId w:val="2"/>
-        </w:numPr>
-        <w:rPr>
-          <w:lang w:val="en-US"/>
-        </w:rPr>
-      </w:pPr>
-      <w:r>
-        <w:rPr>
-          <w:lang w:val="en-US"/>
-        </w:rPr>
-        <w:t>Light goes out</w:t>
-      </w:r>
-    </w:p>
-    <w:p>
-      <w:pPr>
-        <w:pStyle w:val="Listenabsatz"/>
-        <w:numPr>
-          <w:ilvl w:val="0"/>
-          <w:numId w:val="2"/>
-        </w:numPr>
-        <w:rPr>
-          <w:lang w:val="en-US"/>
-        </w:rPr>
-      </w:pPr>
-      <w:r>
-        <w:rPr>
-          <w:lang w:val="en-US"/>
-        </w:rPr>
-        <w:t>Find lamp</w:t>
-      </w:r>
-    </w:p>
-    <w:p>
-      <w:pPr>
-        <w:pStyle w:val="Listenabsatz"/>
-        <w:numPr>
-          <w:ilvl w:val="0"/>
-          <w:numId w:val="2"/>
-        </w:numPr>
-        <w:rPr>
-          <w:lang w:val="en-US"/>
-        </w:rPr>
-      </w:pPr>
-      <w:r>
-        <w:rPr>
-          <w:lang w:val="en-US"/>
-        </w:rPr>
-        <w:t>Find key</w:t>
-      </w:r>
-    </w:p>
-    <w:p>
-      <w:pPr>
-        <w:pStyle w:val="Listenabsatz"/>
-        <w:numPr>
-          <w:ilvl w:val="0"/>
-          <w:numId w:val="2"/>
-        </w:numPr>
-        <w:rPr>
-          <w:lang w:val="en-US"/>
-        </w:rPr>
-      </w:pPr>
-      <w:r>
-        <w:rPr>
-          <w:lang w:val="en-US"/>
-        </w:rPr>
-        <w:t>Go inside</w:t>
-      </w:r>
-    </w:p>
-    <w:p>
-      <w:pPr>
-        <w:pStyle w:val="Listenabsatz"/>
-        <w:numPr>
-          <w:ilvl w:val="0"/>
-          <w:numId w:val="2"/>
-        </w:numPr>
-        <w:rPr>
-          <w:lang w:val="en-US"/>
-        </w:rPr>
-      </w:pPr>
-      <w:r>
-        <w:rPr>
-          <w:lang w:val="en-US"/>
-        </w:rPr>
-        <w:t>Turn on power source</w:t>
-      </w:r>
-    </w:p>
-    <w:p>
-      <w:pPr>
-        <w:pStyle w:val="Listenabsatz"/>
-        <w:rPr>
-          <w:lang w:val="en-US"/>
-        </w:rPr>
-      </w:pPr>
-      <w:bookmarkStart w:id="0" w:name="_GoBack"/>
-      <w:bookmarkEnd w:id="0"/>
+          <w:lang w:val="en-US"/>
+        </w:rPr>
+      </w:pPr>
     </w:p>
     <w:sectPr>
       <w:pgSz w:w="12240" w:h="15840"/>

</xml_diff>